<commit_message>
more cumulative assignment work
</commit_message>
<xml_diff>
--- a/r cumulative assignment/rCumulativeAssignment.docx
+++ b/r cumulative assignment/rCumulativeAssignment.docx
@@ -2551,13 +2551,11 @@
         <w:contextualSpacing/>
         <w:rPr>
           <w:rFonts w:eastAsia="Times New Roman" w:cstheme="minorHAnsi"/>
-          <w:highlight w:val="yellow"/>
-        </w:rPr>
-      </w:pPr>
-      <w:r>
-        <w:rPr>
-          <w:rFonts w:eastAsia="Times New Roman" w:cstheme="minorHAnsi"/>
-          <w:highlight w:val="yellow"/>
+        </w:rPr>
+      </w:pPr>
+      <w:r>
+        <w:rPr>
+          <w:rFonts w:eastAsia="Times New Roman" w:cstheme="minorHAnsi"/>
         </w:rPr>
         <w:t>Now that you have your variables created and cleaned, you'll want to put them in a sensible order.  Choose an order that makes sense to you.  I recommend grouping related variables together (</w:t>
       </w:r>
@@ -2565,7 +2563,6 @@
       <w:r>
         <w:rPr>
           <w:rFonts w:eastAsia="Times New Roman" w:cstheme="minorHAnsi"/>
-          <w:highlight w:val="yellow"/>
         </w:rPr>
         <w:t>e.g.</w:t>
       </w:r>
@@ -2573,14 +2570,12 @@
       <w:r>
         <w:rPr>
           <w:rFonts w:eastAsia="Times New Roman" w:cstheme="minorHAnsi"/>
-          <w:highlight w:val="yellow"/>
         </w:rPr>
         <w:t xml:space="preserve"> all of the location variables, followed by all of the date variables, followed by the demographic variables, etc.).</w:t>
       </w:r>
       <w:r>
         <w:rPr>
           <w:rFonts w:eastAsia="Times New Roman" w:cstheme="minorHAnsi"/>
-          <w:highlight w:val="yellow"/>
         </w:rPr>
         <w:t xml:space="preserve"> </w:t>
       </w:r>
@@ -2588,7 +2583,6 @@
         <w:rPr>
           <w:rFonts w:cstheme="minorHAnsi"/>
           <w:b/>
-          <w:highlight w:val="yellow"/>
         </w:rPr>
         <w:t>(</w:t>
       </w:r>
@@ -2596,7 +2590,6 @@
         <w:rPr>
           <w:rFonts w:cstheme="minorHAnsi"/>
           <w:b/>
-          <w:highlight w:val="yellow"/>
         </w:rPr>
         <w:t>2 points</w:t>
       </w:r>
@@ -2604,14 +2597,12 @@
         <w:rPr>
           <w:rFonts w:cstheme="minorHAnsi"/>
           <w:b/>
-          <w:highlight w:val="yellow"/>
         </w:rPr>
         <w:t>)</w:t>
       </w:r>
       <w:r>
         <w:rPr>
           <w:rFonts w:eastAsia="Times New Roman" w:cstheme="minorHAnsi"/>
-          <w:highlight w:val="yellow"/>
         </w:rPr>
         <w:br/>
       </w:r>
@@ -2759,42 +2750,36 @@
       <w:r>
         <w:rPr>
           <w:rFonts w:eastAsia="Times New Roman" w:cstheme="minorHAnsi"/>
-          <w:highlight w:val="yellow"/>
         </w:rPr>
         <w:t>Now that we have a clean dataset</w:t>
       </w:r>
       <w:r>
         <w:rPr>
           <w:rFonts w:eastAsia="Times New Roman" w:cstheme="minorHAnsi"/>
-          <w:highlight w:val="yellow"/>
         </w:rPr>
         <w:t xml:space="preserve">, we're going to move on to more formal data exploration and </w:t>
       </w:r>
       <w:r>
         <w:rPr>
           <w:rFonts w:eastAsia="Times New Roman" w:cstheme="minorHAnsi"/>
-          <w:highlight w:val="yellow"/>
         </w:rPr>
         <w:t>descriptive analysis</w:t>
       </w:r>
       <w:r>
         <w:rPr>
           <w:rFonts w:eastAsia="Times New Roman" w:cstheme="minorHAnsi"/>
-          <w:highlight w:val="yellow"/>
         </w:rPr>
         <w:t xml:space="preserve">.  </w:t>
       </w:r>
       <w:r>
         <w:rPr>
           <w:rFonts w:eastAsia="Times New Roman" w:cstheme="minorHAnsi"/>
-          <w:highlight w:val="yellow"/>
         </w:rPr>
         <w:t xml:space="preserve">This is an essential part of every analysis that is often done in excess haste </w:t>
       </w:r>
       <w:r>
         <w:rPr>
           <w:rFonts w:eastAsia="Times New Roman" w:cstheme="minorHAnsi"/>
-          <w:highlight w:val="yellow"/>
         </w:rPr>
         <w:lastRenderedPageBreak/>
         <w:t>and with an insufficiently critical eye.  Take the time here to really understand your data and you'll face far fewer mistakes and unpleasant surprises in the later phases of your analysis.</w:t>
@@ -3010,41 +2995,35 @@
         <w:contextualSpacing/>
         <w:rPr>
           <w:rFonts w:eastAsia="Times New Roman" w:cstheme="minorHAnsi"/>
-          <w:highlight w:val="yellow"/>
-        </w:rPr>
-      </w:pPr>
-      <w:r>
-        <w:rPr>
-          <w:rFonts w:eastAsia="Times New Roman" w:cstheme="minorHAnsi"/>
-          <w:highlight w:val="yellow"/>
+        </w:rPr>
+      </w:pPr>
+      <w:r>
+        <w:rPr>
+          <w:rFonts w:eastAsia="Times New Roman" w:cstheme="minorHAnsi"/>
         </w:rPr>
         <w:t xml:space="preserve">Apply the </w:t>
       </w:r>
       <w:r>
         <w:rPr>
           <w:rFonts w:ascii="Consolas" w:eastAsia="Times New Roman" w:hAnsi="Consolas" w:cstheme="minorHAnsi"/>
-          <w:highlight w:val="yellow"/>
         </w:rPr>
         <w:t>summary</w:t>
       </w:r>
       <w:r>
         <w:rPr>
           <w:rFonts w:eastAsia="Times New Roman" w:cstheme="minorHAnsi"/>
-          <w:highlight w:val="yellow"/>
         </w:rPr>
         <w:t xml:space="preserve"> function to the full dataset</w:t>
       </w:r>
       <w:r>
         <w:rPr>
           <w:rFonts w:eastAsia="Times New Roman" w:cstheme="minorHAnsi"/>
-          <w:highlight w:val="yellow"/>
         </w:rPr>
         <w:t xml:space="preserve"> Look through the output for each variable </w:t>
       </w:r>
       <w:r>
         <w:rPr>
           <w:rFonts w:eastAsia="Times New Roman" w:cstheme="minorHAnsi"/>
-          <w:highlight w:val="yellow"/>
         </w:rPr>
         <w:t xml:space="preserve">to ensure that everything looks correct.  If there's a problem, go back to the data management script, fix the </w:t>
       </w:r>
@@ -3052,7 +3031,6 @@
       <w:r>
         <w:rPr>
           <w:rFonts w:eastAsia="Times New Roman" w:cstheme="minorHAnsi"/>
-          <w:highlight w:val="yellow"/>
         </w:rPr>
         <w:t>problem</w:t>
       </w:r>
@@ -3060,21 +3038,18 @@
       <w:r>
         <w:rPr>
           <w:rFonts w:eastAsia="Times New Roman" w:cstheme="minorHAnsi"/>
-          <w:highlight w:val="yellow"/>
         </w:rPr>
         <w:t xml:space="preserve"> and rerun it.  If everything looks good, then you'll want to look at the tables to get a sense of your data.  I like to treat this step like an interrogation in which I ask questions of my data: How many observations do you have? What is the breakdown by sex?  How much missingness </w:t>
       </w:r>
       <w:r>
         <w:rPr>
           <w:rFonts w:eastAsia="Times New Roman" w:cstheme="minorHAnsi"/>
-          <w:highlight w:val="yellow"/>
         </w:rPr>
         <w:t>is there</w:t>
       </w:r>
       <w:r>
         <w:rPr>
           <w:rFonts w:eastAsia="Times New Roman" w:cstheme="minorHAnsi"/>
-          <w:highlight w:val="yellow"/>
         </w:rPr>
         <w:t xml:space="preserve">?  Is the missingness so great for any variable that I </w:t>
       </w:r>
@@ -3082,7 +3057,6 @@
       <w:r>
         <w:rPr>
           <w:rFonts w:eastAsia="Times New Roman" w:cstheme="minorHAnsi"/>
-          <w:highlight w:val="yellow"/>
         </w:rPr>
         <w:t>have to</w:t>
       </w:r>
@@ -3090,21 +3064,18 @@
       <w:r>
         <w:rPr>
           <w:rFonts w:eastAsia="Times New Roman" w:cstheme="minorHAnsi"/>
-          <w:highlight w:val="yellow"/>
         </w:rPr>
         <w:t xml:space="preserve"> </w:t>
       </w:r>
       <w:r>
         <w:rPr>
           <w:rFonts w:eastAsia="Times New Roman" w:cstheme="minorHAnsi"/>
-          <w:highlight w:val="yellow"/>
         </w:rPr>
         <w:t>question its usefulness?</w:t>
       </w:r>
       <w:r>
         <w:rPr>
           <w:rFonts w:eastAsia="Times New Roman" w:cstheme="minorHAnsi"/>
-          <w:highlight w:val="yellow"/>
         </w:rPr>
         <w:t xml:space="preserve"> (you don’t need to provide a written answer </w:t>
       </w:r>
@@ -3112,14 +3083,12 @@
       <w:r>
         <w:rPr>
           <w:rFonts w:eastAsia="Times New Roman" w:cstheme="minorHAnsi"/>
-          <w:highlight w:val="yellow"/>
         </w:rPr>
         <w:t>here)</w:t>
       </w:r>
       <w:r>
         <w:rPr>
           <w:rFonts w:eastAsia="Times New Roman" w:cstheme="minorHAnsi"/>
-          <w:highlight w:val="yellow"/>
         </w:rPr>
         <w:t xml:space="preserve">  </w:t>
       </w:r>
@@ -3127,7 +3096,6 @@
         <w:rPr>
           <w:rFonts w:cstheme="minorHAnsi"/>
           <w:b/>
-          <w:highlight w:val="yellow"/>
         </w:rPr>
         <w:t>(</w:t>
       </w:r>
@@ -3136,7 +3104,6 @@
         <w:rPr>
           <w:rFonts w:cstheme="minorHAnsi"/>
           <w:b/>
-          <w:highlight w:val="yellow"/>
         </w:rPr>
         <w:t>3</w:t>
       </w:r>
@@ -3144,21 +3111,18 @@
         <w:rPr>
           <w:rFonts w:cstheme="minorHAnsi"/>
           <w:b/>
-          <w:highlight w:val="yellow"/>
         </w:rPr>
         <w:t xml:space="preserve"> points)</w:t>
       </w:r>
       <w:r>
         <w:rPr>
           <w:rFonts w:eastAsia="Times New Roman" w:cstheme="minorHAnsi"/>
-          <w:highlight w:val="yellow"/>
         </w:rPr>
         <w:br/>
       </w:r>
       <w:r>
         <w:rPr>
           <w:rFonts w:eastAsia="Times New Roman" w:cstheme="minorHAnsi"/>
-          <w:highlight w:val="yellow"/>
         </w:rPr>
         <w:br/>
       </w:r>
@@ -5964,6 +5928,7 @@
     <w:lsdException w:name="HTML Sample" w:semiHidden="1" w:unhideWhenUsed="1"/>
     <w:lsdException w:name="HTML Typewriter" w:semiHidden="1" w:unhideWhenUsed="1"/>
     <w:lsdException w:name="HTML Variable" w:semiHidden="1" w:unhideWhenUsed="1"/>
+    <w:lsdException w:name="Normal Table" w:semiHidden="1" w:unhideWhenUsed="1"/>
     <w:lsdException w:name="annotation subject" w:semiHidden="1" w:unhideWhenUsed="1"/>
     <w:lsdException w:name="No List" w:semiHidden="1" w:unhideWhenUsed="1"/>
     <w:lsdException w:name="Outline List 1" w:semiHidden="1" w:unhideWhenUsed="1"/>
@@ -6006,8 +5971,11 @@
     <w:lsdException w:name="Table Contemporary" w:semiHidden="1" w:unhideWhenUsed="1"/>
     <w:lsdException w:name="Table Elegant" w:semiHidden="1" w:unhideWhenUsed="1"/>
     <w:lsdException w:name="Table Professional" w:semiHidden="1" w:unhideWhenUsed="1"/>
+    <w:lsdException w:name="Table Subtle 1" w:semiHidden="1" w:unhideWhenUsed="1"/>
     <w:lsdException w:name="Table Subtle 2" w:semiHidden="1" w:unhideWhenUsed="1"/>
     <w:lsdException w:name="Table Web 1" w:semiHidden="1" w:unhideWhenUsed="1"/>
+    <w:lsdException w:name="Table Web 2" w:semiHidden="1" w:unhideWhenUsed="1"/>
+    <w:lsdException w:name="Table Web 3" w:semiHidden="1" w:unhideWhenUsed="1"/>
     <w:lsdException w:name="Balloon Text" w:semiHidden="1" w:unhideWhenUsed="1"/>
     <w:lsdException w:name="Table Grid" w:uiPriority="39"/>
     <w:lsdException w:name="Table Theme" w:semiHidden="1" w:unhideWhenUsed="1"/>

</xml_diff>